<commit_message>
Results and grid convergence updated
</commit_message>
<xml_diff>
--- a/doc/Final Sci Comp Paper.docx
+++ b/doc/Final Sci Comp Paper.docx
@@ -7078,19 +7078,7 @@
                 <w:rPr>
                   <w:rFonts w:ascii="Cambria Math" w:hAnsi="Cambria Math"/>
                 </w:rPr>
-                <m:t>(N</m:t>
-              </m:r>
-              <m:r>
-                <w:rPr>
-                  <w:rFonts w:ascii="Cambria Math" w:hAnsi="Cambria Math"/>
-                </w:rPr>
-                <m:t>-</m:t>
-              </m:r>
-              <m:r>
-                <w:rPr>
-                  <w:rFonts w:ascii="Cambria Math" w:hAnsi="Cambria Math"/>
-                </w:rPr>
-                <m:t>1)</m:t>
+                <m:t>(N-1)</m:t>
               </m:r>
             </m:den>
           </m:f>
@@ -10393,6 +10381,12 @@
               </m:r>
             </m:sup>
           </m:sSup>
+          <m:r>
+            <w:rPr>
+              <w:rFonts w:ascii="Cambria Math" w:hAnsi="Cambria Math"/>
+            </w:rPr>
+            <m:t>/2</m:t>
+          </m:r>
         </m:oMath>
       </m:oMathPara>
     </w:p>
@@ -12459,31 +12453,7 @@
         <w:rPr>
           <w:rFonts w:eastAsiaTheme="minorEastAsia"/>
         </w:rPr>
-        <w:t xml:space="preserve">Implicit discretization </w:t>
-      </w:r>
-      <w:r>
-        <w:rPr>
-          <w:rFonts w:eastAsiaTheme="minorEastAsia"/>
-        </w:rPr>
-        <w:t>in y</w:t>
-      </w:r>
-      <w:r>
-        <w:rPr>
-          <w:rFonts w:eastAsiaTheme="minorEastAsia"/>
-        </w:rPr>
-        <w:t xml:space="preserve"> for the first time step using </w:t>
-      </w:r>
-      <w:r>
-        <w:rPr>
-          <w:rFonts w:eastAsiaTheme="minorEastAsia"/>
-        </w:rPr>
-        <w:t>Neumann b</w:t>
-      </w:r>
-      <w:r>
-        <w:rPr>
-          <w:rFonts w:eastAsiaTheme="minorEastAsia"/>
-        </w:rPr>
-        <w:t>oundary conditions.</w:t>
+        <w:t>Implicit discretization in y for the first time step using Neumann boundary conditions.</w:t>
       </w:r>
     </w:p>
     <w:p>
@@ -12811,21 +12781,7 @@
           <w:rFonts w:cstheme="minorHAnsi"/>
           <w:szCs w:val="20"/>
         </w:rPr>
-        <w:t xml:space="preserve">) is the </w:t>
-      </w:r>
-      <w:r>
-        <w:rPr>
-          <w:rFonts w:cstheme="minorHAnsi"/>
-          <w:szCs w:val="20"/>
-        </w:rPr>
-        <w:t>explicit</w:t>
-      </w:r>
-      <w:r>
-        <w:rPr>
-          <w:rFonts w:cstheme="minorHAnsi"/>
-          <w:szCs w:val="20"/>
-        </w:rPr>
-        <w:t xml:space="preserve"> solution in y for the first half time step</w:t>
+        <w:t>) is the explicit solution in y for the first half time step</w:t>
       </w:r>
       <w:r>
         <w:rPr>
@@ -12840,14 +12796,7 @@
           <w:rFonts w:cstheme="minorHAnsi"/>
           <w:szCs w:val="20"/>
         </w:rPr>
-        <w:t>Neumann</w:t>
-      </w:r>
-      <w:r>
-        <w:rPr>
-          <w:rFonts w:cstheme="minorHAnsi"/>
-          <w:szCs w:val="20"/>
-        </w:rPr>
-        <w:t xml:space="preserve"> boundary conditions are imposed in the </w:t>
+        <w:t xml:space="preserve">Neumann boundary conditions are imposed in the </w:t>
       </w:r>
       <w:proofErr w:type="spellStart"/>
       <w:r>
@@ -12878,49 +12827,7 @@
           <w:rFonts w:cstheme="minorHAnsi"/>
           <w:szCs w:val="20"/>
         </w:rPr>
-        <w:t>by use of the ghost nodes U(</w:t>
-      </w:r>
-      <w:r>
-        <w:rPr>
-          <w:rFonts w:cstheme="minorHAnsi"/>
-          <w:szCs w:val="20"/>
-        </w:rPr>
-        <w:t xml:space="preserve">i,0) and U(i,N+1, </w:t>
-      </w:r>
-      <w:r>
-        <w:rPr>
-          <w:rFonts w:cstheme="minorHAnsi"/>
-          <w:szCs w:val="20"/>
-        </w:rPr>
-        <w:t>where U(i,0)=U(i,2) and U(i,N+1)=U(i,N-</w:t>
-      </w:r>
-      <w:r>
-        <w:rPr>
-          <w:rFonts w:cstheme="minorHAnsi"/>
-          <w:szCs w:val="20"/>
-        </w:rPr>
-        <w:t xml:space="preserve">1) i.e. the centered difference </w:t>
-      </w:r>
-      <w:r>
-        <w:rPr>
-          <w:rFonts w:cstheme="minorHAnsi"/>
-          <w:szCs w:val="20"/>
-        </w:rPr>
-        <w:t>approximation is used at the boundarie</w:t>
-      </w:r>
-      <w:r>
-        <w:rPr>
-          <w:rFonts w:cstheme="minorHAnsi"/>
-          <w:szCs w:val="20"/>
-        </w:rPr>
-        <w:t xml:space="preserve">s of y. Thus, the discretization </w:t>
-      </w:r>
-      <w:r>
-        <w:rPr>
-          <w:rFonts w:cstheme="minorHAnsi"/>
-          <w:szCs w:val="20"/>
-        </w:rPr>
-        <w:t>reduces to r(</w:t>
+        <w:t>by use of the ghost nodes U(i,0) and U(i,N+1, where U(i,0)=U(i,2) and U(i,N+1)=U(i,N-1) i.e. the centered difference approximation is used at the boundaries of y. Thus, the discretization reduces to r(</w:t>
       </w:r>
       <w:proofErr w:type="spellStart"/>
       <w:r>
@@ -13211,28 +13118,7 @@
           <w:rFonts w:cstheme="minorHAnsi"/>
           <w:szCs w:val="20"/>
         </w:rPr>
-        <w:t xml:space="preserve">Everywhere else the originally derived </w:t>
-      </w:r>
-      <w:r>
-        <w:rPr>
-          <w:rFonts w:cstheme="minorHAnsi"/>
-          <w:szCs w:val="20"/>
-        </w:rPr>
-        <w:t>explicit</w:t>
-      </w:r>
-      <w:r>
-        <w:rPr>
-          <w:rFonts w:cstheme="minorHAnsi"/>
-          <w:szCs w:val="20"/>
-        </w:rPr>
-        <w:t xml:space="preserve"> side of the</w:t>
-      </w:r>
-      <w:r>
-        <w:rPr>
-          <w:rFonts w:cstheme="minorHAnsi"/>
-          <w:szCs w:val="20"/>
-        </w:rPr>
-        <w:t xml:space="preserve"> discretization is used</w:t>
+        <w:t>Everywhere else the originally derived explicit side of the discretization is used</w:t>
       </w:r>
     </w:p>
     <w:p>
@@ -13429,21 +13315,7 @@
           <w:rFonts w:cstheme="minorHAnsi"/>
           <w:szCs w:val="20"/>
         </w:rPr>
-        <w:t xml:space="preserve"> boundary conditions are imposed on the </w:t>
-      </w:r>
-      <w:r>
-        <w:rPr>
-          <w:rFonts w:cstheme="minorHAnsi"/>
-          <w:szCs w:val="20"/>
-        </w:rPr>
-        <w:t>explicit</w:t>
-      </w:r>
-      <w:r>
-        <w:rPr>
-          <w:rFonts w:cstheme="minorHAnsi"/>
-          <w:szCs w:val="20"/>
-        </w:rPr>
-        <w:t xml:space="preserve"> solution in</w:t>
+        <w:t xml:space="preserve"> boundary conditions are imposed on the explicit solution in</w:t>
       </w:r>
       <w:r>
         <w:rPr>
@@ -13555,35 +13427,7 @@
           <w:rFonts w:cstheme="minorHAnsi"/>
           <w:szCs w:val="20"/>
         </w:rPr>
-        <w:t>solver in which the sub</w:t>
-      </w:r>
-      <w:r>
-        <w:rPr>
-          <w:rFonts w:cstheme="minorHAnsi"/>
-          <w:szCs w:val="20"/>
-        </w:rPr>
-        <w:t>-</w:t>
-      </w:r>
-      <w:r>
-        <w:rPr>
-          <w:rFonts w:cstheme="minorHAnsi"/>
-          <w:szCs w:val="20"/>
-        </w:rPr>
-        <w:t>diagonal, diagonal, and super</w:t>
-      </w:r>
-      <w:r>
-        <w:rPr>
-          <w:rFonts w:cstheme="minorHAnsi"/>
-          <w:szCs w:val="20"/>
-        </w:rPr>
-        <w:t>-</w:t>
-      </w:r>
-      <w:r>
-        <w:rPr>
-          <w:rFonts w:cstheme="minorHAnsi"/>
-          <w:szCs w:val="20"/>
-        </w:rPr>
-        <w:t>diagonal where</w:t>
+        <w:t>solver in which the sub-diagonal, diagonal, and super-diagonal where</w:t>
       </w:r>
       <w:r>
         <w:rPr>
@@ -13598,29 +13442,15 @@
           <w:rFonts w:cstheme="minorHAnsi"/>
           <w:szCs w:val="20"/>
         </w:rPr>
-        <w:t xml:space="preserve">determined form </w:t>
-      </w:r>
+        <w:t xml:space="preserve">determined form discretization and the </w:t>
+      </w:r>
+      <w:proofErr w:type="spellStart"/>
       <w:r>
         <w:rPr>
           <w:rFonts w:cstheme="minorHAnsi"/>
           <w:szCs w:val="20"/>
         </w:rPr>
-        <w:t xml:space="preserve">discretization and the </w:t>
-      </w:r>
-      <w:proofErr w:type="spellStart"/>
-      <w:r>
-        <w:rPr>
-          <w:rFonts w:cstheme="minorHAnsi"/>
-          <w:szCs w:val="20"/>
-        </w:rPr>
-        <w:t>D</w:t>
-      </w:r>
-      <w:r>
-        <w:rPr>
-          <w:rFonts w:cstheme="minorHAnsi"/>
-          <w:szCs w:val="20"/>
-        </w:rPr>
-        <w:t>irichlet</w:t>
+        <w:t>Dirichlet</w:t>
       </w:r>
       <w:proofErr w:type="spellEnd"/>
       <w:r>
@@ -13758,21 +13588,7 @@
           <w:rFonts w:cstheme="minorHAnsi"/>
           <w:szCs w:val="20"/>
         </w:rPr>
-        <w:t xml:space="preserve">solution in y and the </w:t>
-      </w:r>
-      <w:r>
-        <w:rPr>
-          <w:rFonts w:cstheme="minorHAnsi"/>
-          <w:szCs w:val="20"/>
-        </w:rPr>
-        <w:t>implicit</w:t>
-      </w:r>
-      <w:r>
-        <w:rPr>
-          <w:rFonts w:cstheme="minorHAnsi"/>
-          <w:szCs w:val="20"/>
-        </w:rPr>
-        <w:t xml:space="preserve"> solution in x</w:t>
+        <w:t>solution in y and the implicit solution in x</w:t>
       </w:r>
     </w:p>
     <w:p>
@@ -13867,44 +13683,23 @@
           <w:rFonts w:cstheme="minorHAnsi"/>
           <w:szCs w:val="20"/>
         </w:rPr>
-        <w:t xml:space="preserve">For the second half step in time </w:t>
-      </w:r>
+        <w:t xml:space="preserve">For the second half step in time transverse the rows of </w:t>
+      </w:r>
+      <w:proofErr w:type="gramStart"/>
       <w:r>
         <w:rPr>
           <w:rFonts w:cstheme="minorHAnsi"/>
           <w:szCs w:val="20"/>
         </w:rPr>
-        <w:t>transverse the</w:t>
-      </w:r>
+        <w:t>u(</w:t>
+      </w:r>
+      <w:proofErr w:type="gramEnd"/>
       <w:r>
         <w:rPr>
           <w:rFonts w:cstheme="minorHAnsi"/>
           <w:szCs w:val="20"/>
         </w:rPr>
-        <w:t xml:space="preserve"> rows of </w:t>
-      </w:r>
-      <w:proofErr w:type="gramStart"/>
-      <w:r>
-        <w:rPr>
-          <w:rFonts w:cstheme="minorHAnsi"/>
-          <w:szCs w:val="20"/>
-        </w:rPr>
-        <w:t>u(</w:t>
-      </w:r>
-      <w:proofErr w:type="gramEnd"/>
-      <w:r>
-        <w:rPr>
-          <w:rFonts w:cstheme="minorHAnsi"/>
-          <w:szCs w:val="20"/>
-        </w:rPr>
-        <w:t>n+1</w:t>
-      </w:r>
-      <w:r>
-        <w:rPr>
-          <w:rFonts w:cstheme="minorHAnsi"/>
-          <w:szCs w:val="20"/>
-        </w:rPr>
-        <w:t>)</w:t>
+        <w:t>n+1)</w:t>
       </w:r>
       <w:r>
         <w:rPr>
@@ -13919,14 +13714,7 @@
           <w:rFonts w:cstheme="minorHAnsi"/>
           <w:szCs w:val="20"/>
         </w:rPr>
-        <w:t xml:space="preserve">and determine the right hand side vector </w:t>
-      </w:r>
-      <w:r>
-        <w:rPr>
-          <w:rFonts w:cstheme="minorHAnsi"/>
-          <w:szCs w:val="20"/>
-        </w:rPr>
-        <w:t xml:space="preserve">using the explicit solution in x </w:t>
+        <w:t xml:space="preserve">and determine the right hand side vector using the explicit solution in x </w:t>
       </w:r>
     </w:p>
     <w:p>
@@ -14068,21 +13856,7 @@
           <w:rFonts w:cstheme="minorHAnsi"/>
           <w:szCs w:val="20"/>
         </w:rPr>
-        <w:t xml:space="preserve">) is the </w:t>
-      </w:r>
-      <w:r>
-        <w:rPr>
-          <w:rFonts w:cstheme="minorHAnsi"/>
-          <w:szCs w:val="20"/>
-        </w:rPr>
-        <w:t>explicit</w:t>
-      </w:r>
-      <w:r>
-        <w:rPr>
-          <w:rFonts w:cstheme="minorHAnsi"/>
-          <w:szCs w:val="20"/>
-        </w:rPr>
-        <w:t xml:space="preserve"> solution in x for the second half time step            </w:t>
+        <w:t xml:space="preserve">) is the explicit solution in x for the second half time step            </w:t>
       </w:r>
     </w:p>
     <w:p>
@@ -14192,35 +13966,7 @@
           <w:rFonts w:cstheme="minorHAnsi"/>
           <w:szCs w:val="20"/>
         </w:rPr>
-        <w:t>solver in which the sub</w:t>
-      </w:r>
-      <w:r>
-        <w:rPr>
-          <w:rFonts w:cstheme="minorHAnsi"/>
-          <w:szCs w:val="20"/>
-        </w:rPr>
-        <w:t>-</w:t>
-      </w:r>
-      <w:r>
-        <w:rPr>
-          <w:rFonts w:cstheme="minorHAnsi"/>
-          <w:szCs w:val="20"/>
-        </w:rPr>
-        <w:t>diagonal, diagonal, and super</w:t>
-      </w:r>
-      <w:r>
-        <w:rPr>
-          <w:rFonts w:cstheme="minorHAnsi"/>
-          <w:szCs w:val="20"/>
-        </w:rPr>
-        <w:t>-</w:t>
-      </w:r>
-      <w:r>
-        <w:rPr>
-          <w:rFonts w:cstheme="minorHAnsi"/>
-          <w:szCs w:val="20"/>
-        </w:rPr>
-        <w:t>diagonal where</w:t>
+        <w:t>solver in which the sub-diagonal, diagonal, and super-diagonal where</w:t>
       </w:r>
       <w:r>
         <w:rPr>
@@ -14235,35 +13981,7 @@
           <w:rFonts w:cstheme="minorHAnsi"/>
           <w:szCs w:val="20"/>
         </w:rPr>
-        <w:t xml:space="preserve">determined form </w:t>
-      </w:r>
-      <w:r>
-        <w:rPr>
-          <w:rFonts w:cstheme="minorHAnsi"/>
-          <w:szCs w:val="20"/>
-        </w:rPr>
-        <w:t>discretization</w:t>
-      </w:r>
-      <w:r>
-        <w:rPr>
-          <w:rFonts w:cstheme="minorHAnsi"/>
-          <w:szCs w:val="20"/>
-        </w:rPr>
-        <w:t xml:space="preserve"> and the </w:t>
-      </w:r>
-      <w:r>
-        <w:rPr>
-          <w:rFonts w:cstheme="minorHAnsi"/>
-          <w:szCs w:val="20"/>
-        </w:rPr>
-        <w:t>Neumann</w:t>
-      </w:r>
-      <w:r>
-        <w:rPr>
-          <w:rFonts w:cstheme="minorHAnsi"/>
-          <w:szCs w:val="20"/>
-        </w:rPr>
-        <w:t xml:space="preserve"> boundary conditions for</w:t>
+        <w:t>determined form discretization and the Neumann boundary conditions for</w:t>
       </w:r>
       <w:r>
         <w:rPr>
@@ -14398,21 +14116,7 @@
           <w:rFonts w:cstheme="minorHAnsi"/>
           <w:szCs w:val="20"/>
         </w:rPr>
-        <w:t xml:space="preserve">solution in x and the </w:t>
-      </w:r>
-      <w:r>
-        <w:rPr>
-          <w:rFonts w:cstheme="minorHAnsi"/>
-          <w:szCs w:val="20"/>
-        </w:rPr>
-        <w:t>implicit</w:t>
-      </w:r>
-      <w:r>
-        <w:rPr>
-          <w:rFonts w:cstheme="minorHAnsi"/>
-          <w:szCs w:val="20"/>
-        </w:rPr>
-        <w:t xml:space="preserve"> solution in x</w:t>
+        <w:t>solution in x and the implicit solution in x</w:t>
       </w:r>
       <w:r>
         <w:rPr>
@@ -14660,6 +14364,12 @@
       <w:r>
         <w:t>Grid convergence was determined by comparing values of the steady state solutions L2 norm to that of steady state solutions with double the amount of nodes until difference in norms was minimized.</w:t>
       </w:r>
+      <w:r>
+        <w:t xml:space="preserve"> Below in Figure 1 the graph for convergence using the explicit method is portrayed. The implicit method developed suffered from truncation error at a much smaller number of nodes. This is most likely due to the use of Gaussian Elimination in the solving of the tridiagonal matrices produced by the implicit part of the solution.</w:t>
+      </w:r>
+      <w:r>
+        <w:t xml:space="preserve"> Using the finest converging grid as reference the relative error plot was produced in Figure 2.</w:t>
+      </w:r>
     </w:p>
     <w:p>
       <w:pPr>
@@ -14671,7 +14381,7 @@
         </w:rPr>
         <w:drawing>
           <wp:inline distT="0" distB="0" distL="0" distR="0">
-            <wp:extent cx="3162300" cy="2371725"/>
+            <wp:extent cx="2857500" cy="2371725"/>
             <wp:effectExtent l="0" t="0" r="0" b="9525"/>
             <wp:docPr id="1" name="Picture 1"/>
             <wp:cNvGraphicFramePr>
@@ -14684,7 +14394,7 @@
                     <pic:cNvPr id="1" name="GridConvergence.jpg"/>
                     <pic:cNvPicPr/>
                   </pic:nvPicPr>
-                  <pic:blipFill>
+                  <pic:blipFill rotWithShape="1">
                     <a:blip r:embed="rId7">
                       <a:extLst>
                         <a:ext uri="{28A0092B-C50C-407E-A947-70E740481C1C}">
@@ -14692,18 +14402,78 @@
                         </a:ext>
                       </a:extLst>
                     </a:blip>
-                    <a:stretch>
-                      <a:fillRect/>
-                    </a:stretch>
+                    <a:srcRect l="2710" r="6928"/>
+                    <a:stretch/>
                   </pic:blipFill>
-                  <pic:spPr>
+                  <pic:spPr bwMode="auto">
                     <a:xfrm>
                       <a:off x="0" y="0"/>
-                      <a:ext cx="3168302" cy="2376227"/>
+                      <a:ext cx="2857500" cy="2371725"/>
                     </a:xfrm>
                     <a:prstGeom prst="rect">
                       <a:avLst/>
                     </a:prstGeom>
+                    <a:ln>
+                      <a:noFill/>
+                    </a:ln>
+                    <a:extLst>
+                      <a:ext uri="{53640926-AAD7-44D8-BBD7-CCE9431645EC}">
+                        <a14:shadowObscured xmlns:a14="http://schemas.microsoft.com/office/drawing/2010/main"/>
+                      </a:ext>
+                    </a:extLst>
+                  </pic:spPr>
+                </pic:pic>
+              </a:graphicData>
+            </a:graphic>
+          </wp:inline>
+        </w:drawing>
+      </w:r>
+      <w:r>
+        <w:rPr>
+          <w:noProof/>
+        </w:rPr>
+        <w:drawing>
+          <wp:inline distT="0" distB="0" distL="0" distR="0">
+            <wp:extent cx="2781300" cy="2335047"/>
+            <wp:effectExtent l="0" t="0" r="0" b="8255"/>
+            <wp:docPr id="4" name="Picture 4"/>
+            <wp:cNvGraphicFramePr>
+              <a:graphicFrameLocks xmlns:a="http://schemas.openxmlformats.org/drawingml/2006/main" noChangeAspect="1"/>
+            </wp:cNvGraphicFramePr>
+            <a:graphic xmlns:a="http://schemas.openxmlformats.org/drawingml/2006/main">
+              <a:graphicData uri="http://schemas.openxmlformats.org/drawingml/2006/picture">
+                <pic:pic xmlns:pic="http://schemas.openxmlformats.org/drawingml/2006/picture">
+                  <pic:nvPicPr>
+                    <pic:cNvPr id="4" name="Relative Error.jpg"/>
+                    <pic:cNvPicPr/>
+                  </pic:nvPicPr>
+                  <pic:blipFill rotWithShape="1">
+                    <a:blip r:embed="rId8">
+                      <a:extLst>
+                        <a:ext uri="{28A0092B-C50C-407E-A947-70E740481C1C}">
+                          <a14:useLocalDpi xmlns:a14="http://schemas.microsoft.com/office/drawing/2010/main" val="0"/>
+                        </a:ext>
+                      </a:extLst>
+                    </a:blip>
+                    <a:srcRect l="4000" r="6667"/>
+                    <a:stretch/>
+                  </pic:blipFill>
+                  <pic:spPr bwMode="auto">
+                    <a:xfrm>
+                      <a:off x="0" y="0"/>
+                      <a:ext cx="2784598" cy="2337816"/>
+                    </a:xfrm>
+                    <a:prstGeom prst="rect">
+                      <a:avLst/>
+                    </a:prstGeom>
+                    <a:ln>
+                      <a:noFill/>
+                    </a:ln>
+                    <a:extLst>
+                      <a:ext uri="{53640926-AAD7-44D8-BBD7-CCE9431645EC}">
+                        <a14:shadowObscured xmlns:a14="http://schemas.microsoft.com/office/drawing/2010/main"/>
+                      </a:ext>
+                    </a:extLst>
                   </pic:spPr>
                 </pic:pic>
               </a:graphicData>
@@ -14730,6 +14500,9 @@
       <w:r>
         <w:t xml:space="preserve"> Explicit Grid Convergence</w:t>
       </w:r>
+      <w:r>
+        <w:t xml:space="preserve">                                                    Figure 2 Explicit Relative Error</w:t>
+      </w:r>
       <w:bookmarkStart w:id="0" w:name="_GoBack"/>
       <w:bookmarkEnd w:id="0"/>
     </w:p>
@@ -14743,6 +14516,26 @@
       </w:r>
     </w:p>
     <w:p>
+      <w:r>
+        <w:t xml:space="preserve">For the explicit method the results produced using node sizes between 40 and 140 produced similar results. </w:t>
+      </w:r>
+      <w:r>
+        <w:t xml:space="preserve">Surface plots of some of these solutions are provided in Figures 3 and 4. </w:t>
+      </w:r>
+      <w:r>
+        <w:t xml:space="preserve">Tracking of the values given by x= pi y= pi </w:t>
+      </w:r>
+      <w:r>
+        <w:t>produced</w:t>
+      </w:r>
+      <w:r>
+        <w:t xml:space="preserve"> the value of 7 as the solution reached steady state. For the alternating directi</w:t>
+      </w:r>
+      <w:r>
+        <w:t>on implicit method the value at this location also resulted in a value of 7 as the solution reached steady state. Graphs of these results are presented in Figures 5 and 6. The surface plots produced by various grid sizes using the alternating direction implicit are provided in Figures 7 and 8.</w:t>
+      </w:r>
+    </w:p>
+    <w:p>
       <w:pPr>
         <w:keepNext/>
       </w:pPr>
@@ -14750,6 +14543,7 @@
         <w:rPr>
           <w:noProof/>
         </w:rPr>
+        <w:lastRenderedPageBreak/>
         <w:drawing>
           <wp:inline distT="0" distB="0" distL="0" distR="0">
             <wp:extent cx="2771775" cy="2318529"/>
@@ -14766,7 +14560,7 @@
                     <pic:cNvPicPr/>
                   </pic:nvPicPr>
                   <pic:blipFill rotWithShape="1">
-                    <a:blip r:embed="rId8">
+                    <a:blip r:embed="rId9">
                       <a:extLst>
                         <a:ext uri="{28A0092B-C50C-407E-A947-70E740481C1C}">
                           <a14:useLocalDpi xmlns:a14="http://schemas.microsoft.com/office/drawing/2010/main" val="0"/>
@@ -14819,7 +14613,7 @@
                     <pic:cNvPicPr/>
                   </pic:nvPicPr>
                   <pic:blipFill rotWithShape="1">
-                    <a:blip r:embed="rId9">
+                    <a:blip r:embed="rId10">
                       <a:extLst>
                         <a:ext uri="{28A0092B-C50C-407E-A947-70E740481C1C}">
                           <a14:useLocalDpi xmlns:a14="http://schemas.microsoft.com/office/drawing/2010/main" val="0"/>
@@ -14888,7 +14682,6 @@
         <w:rPr>
           <w:noProof/>
         </w:rPr>
-        <w:lastRenderedPageBreak/>
         <w:drawing>
           <wp:inline distT="0" distB="0" distL="0" distR="0">
             <wp:extent cx="2619375" cy="1964531"/>
@@ -14905,7 +14698,7 @@
                     <pic:cNvPicPr/>
                   </pic:nvPicPr>
                   <pic:blipFill>
-                    <a:blip r:embed="rId10">
+                    <a:blip r:embed="rId11">
                       <a:extLst>
                         <a:ext uri="{28A0092B-C50C-407E-A947-70E740481C1C}">
                           <a14:useLocalDpi xmlns:a14="http://schemas.microsoft.com/office/drawing/2010/main" val="0"/>
@@ -14951,7 +14744,7 @@
                     <pic:cNvPicPr/>
                   </pic:nvPicPr>
                   <pic:blipFill>
-                    <a:blip r:embed="rId11">
+                    <a:blip r:embed="rId12">
                       <a:extLst>
                         <a:ext uri="{28A0092B-C50C-407E-A947-70E740481C1C}">
                           <a14:useLocalDpi xmlns:a14="http://schemas.microsoft.com/office/drawing/2010/main" val="0"/>
@@ -15005,7 +14798,10 @@
       </w:r>
       <w:r>
         <w:tab/>
-        <w:t>Figure 6 Implicit</w:t>
+        <w:t>Figure 6</w:t>
+      </w:r>
+      <w:r>
+        <w:t xml:space="preserve"> Implicit</w:t>
       </w:r>
     </w:p>
     <w:p>
@@ -15032,7 +14828,7 @@
                     <pic:cNvPicPr/>
                   </pic:nvPicPr>
                   <pic:blipFill rotWithShape="1">
-                    <a:blip r:embed="rId12">
+                    <a:blip r:embed="rId13">
                       <a:extLst>
                         <a:ext uri="{28A0092B-C50C-407E-A947-70E740481C1C}">
                           <a14:useLocalDpi xmlns:a14="http://schemas.microsoft.com/office/drawing/2010/main" val="0"/>
@@ -15085,7 +14881,7 @@
                     <pic:cNvPicPr/>
                   </pic:nvPicPr>
                   <pic:blipFill>
-                    <a:blip r:embed="rId13">
+                    <a:blip r:embed="rId14">
                       <a:extLst>
                         <a:ext uri="{28A0092B-C50C-407E-A947-70E740481C1C}">
                           <a14:useLocalDpi xmlns:a14="http://schemas.microsoft.com/office/drawing/2010/main" val="0"/>

</xml_diff>